<commit_message>
Land Use Notes update
Added info on water quality / demand
</commit_message>
<xml_diff>
--- a/Documents/Land_Use_Notes.docx
+++ b/Documents/Land_Use_Notes.docx
@@ -523,24 +523,12 @@
       <w:r>
         <w:t>UFC Davis (</w:t>
       </w:r>
-      <w:hyperlink r:id="rId8" w:history="1">
+      <w:hyperlink r:id="rId8" w:anchor=":~:text=The%20main%20food%20crops%20in,maize%20in%20more%20humid%20south" w:history="1">
         <w:r>
           <w:rPr>
             <w:rStyle w:val="Hyperlink"/>
           </w:rPr>
-          <w:t>https://gfc.ucdavis.edu/pro</w:t>
-        </w:r>
-        <w:r>
-          <w:rPr>
-            <w:rStyle w:val="Hyperlink"/>
-          </w:rPr>
-          <w:t>f</w:t>
-        </w:r>
-        <w:r>
-          <w:rPr>
-            <w:rStyle w:val="Hyperlink"/>
-          </w:rPr>
-          <w:t>iles/rst/bfa.html#:~:text=The%20main%20food%20crops%20in,maize%20in%20more%20humid%20south</w:t>
+          <w:t>https://gfc.ucdavis.edu/profiles/rst/bfa.html#:~:text=The%20main%20food%20crops%20in,maize%20in%20more%20humid%20south</w:t>
         </w:r>
       </w:hyperlink>
       <w:r>
@@ -800,7 +788,7 @@
       <w:r>
         <w:t>Yield Gap Atlas (</w:t>
       </w:r>
-      <w:hyperlink r:id="rId9" w:history="1">
+      <w:hyperlink r:id="rId9" w:anchor=":~:text=Agricultural%20productivity%20is%20low%20in,small%20amount%20of%20nutrient%20inputs" w:history="1">
         <w:r>
           <w:rPr>
             <w:rStyle w:val="Hyperlink"/>
@@ -861,13 +849,7 @@
         <w:rPr>
           <w:highlight w:val="yellow"/>
         </w:rPr>
-        <w:t xml:space="preserve"> mays) are the major staple food crops and are grown on about 80% of the arable land area.</w:t>
-      </w:r>
-      <w:r>
-        <w:rPr>
-          <w:highlight w:val="yellow"/>
-        </w:rPr>
-        <w:t>”</w:t>
+        <w:t xml:space="preserve"> mays) are the major staple food crops and are grown on about 80% of the arable land area.”</w:t>
       </w:r>
     </w:p>
     <w:p>
@@ -879,10 +861,7 @@
         </w:numPr>
       </w:pPr>
       <w:r>
-        <w:t>“</w:t>
-      </w:r>
-      <w:r>
-        <w:t xml:space="preserve">Cropping systems in Burkina Faso change greatly from one region to another in relation to </w:t>
+        <w:t xml:space="preserve">“Cropping systems in Burkina Faso change greatly from one region to another in relation to </w:t>
       </w:r>
       <w:proofErr w:type="spellStart"/>
       <w:r>
@@ -890,10 +869,7 @@
       </w:r>
       <w:proofErr w:type="spellEnd"/>
       <w:r>
-        <w:t>-ecological and socio-economic conditions.</w:t>
-      </w:r>
-      <w:r>
-        <w:t xml:space="preserve"> </w:t>
+        <w:t xml:space="preserve">-ecological and socio-economic conditions. </w:t>
       </w:r>
       <w:r>
         <w:rPr>
@@ -924,13 +900,7 @@
       </w:r>
       <w:proofErr w:type="gramEnd"/>
       <w:r>
-        <w:t xml:space="preserve"> increase of area) than from intensification (i.e. increased use of inputs and improved varieties).</w:t>
-      </w:r>
-      <w:r>
-        <w:t xml:space="preserve"> </w:t>
-      </w:r>
-      <w:r>
-        <w:t xml:space="preserve">To cope with rainfall unpredictability, poor soil quality, insufficient </w:t>
+        <w:t xml:space="preserve"> increase of area) than from intensification (i.e. increased use of inputs and improved varieties). To cope with rainfall unpredictability, poor soil quality, insufficient </w:t>
       </w:r>
       <w:proofErr w:type="spellStart"/>
       <w:r>
@@ -946,10 +916,7 @@
       </w:r>
       <w:proofErr w:type="spellEnd"/>
       <w:r>
-        <w:t xml:space="preserve"> equipment, most farmers practice direct planting.</w:t>
-      </w:r>
-      <w:r>
-        <w:t>”</w:t>
+        <w:t xml:space="preserve"> equipment, most farmers practice direct planting.”</w:t>
       </w:r>
     </w:p>
     <w:p>
@@ -1446,21 +1413,21 @@
             <w:rStyle w:val="Hyperlink"/>
             <w:lang w:val="en-US"/>
           </w:rPr>
-          <w:t>https://www.worldometers.info/water/bur</w:t>
+          <w:t>https://www.worldometers.info/water/burkina-fas</w:t>
         </w:r>
         <w:r>
           <w:rPr>
             <w:rStyle w:val="Hyperlink"/>
             <w:lang w:val="en-US"/>
           </w:rPr>
-          <w:t>k</w:t>
+          <w:t>o</w:t>
         </w:r>
         <w:r>
           <w:rPr>
             <w:rStyle w:val="Hyperlink"/>
             <w:lang w:val="en-US"/>
           </w:rPr>
-          <w:t>ina-faso-water/</w:t>
+          <w:t>-water/</w:t>
         </w:r>
       </w:hyperlink>
     </w:p>
@@ -1687,36 +1654,15 @@
           <w:highlight w:val="yellow"/>
           <w:lang w:val="en-US"/>
         </w:rPr>
-        <w:t xml:space="preserve"> </w:t>
-      </w:r>
+        <w:t xml:space="preserve"> for the aquatic and amphibian snails that are potential intermediate hosts of human and bovine </w:t>
+      </w:r>
+      <w:proofErr w:type="gramStart"/>
       <w:r>
         <w:rPr>
           <w:highlight w:val="yellow"/>
           <w:lang w:val="en-US"/>
         </w:rPr>
-        <w:t>for the aquatic and amphibian snails that are potential intermediate hosts of human and bovine</w:t>
-      </w:r>
-      <w:r>
-        <w:rPr>
-          <w:highlight w:val="yellow"/>
-          <w:lang w:val="en-US"/>
-        </w:rPr>
-        <w:t xml:space="preserve"> </w:t>
-      </w:r>
-      <w:proofErr w:type="gramStart"/>
-      <w:r>
-        <w:rPr>
-          <w:highlight w:val="yellow"/>
-          <w:lang w:val="en-US"/>
-        </w:rPr>
-        <w:t>s</w:t>
-      </w:r>
-      <w:r>
-        <w:rPr>
-          <w:highlight w:val="yellow"/>
-          <w:lang w:val="en-US"/>
-        </w:rPr>
-        <w:t>chistosomiasis</w:t>
+        <w:t>schistosomiasis</w:t>
       </w:r>
       <w:proofErr w:type="gramEnd"/>
       <w:r>
@@ -1891,35 +1837,7 @@
           <w:highlight w:val="yellow"/>
           <w:lang w:val="en-US"/>
         </w:rPr>
-        <w:t>After schistosomiasis and malaria, the vector-borne diseases onchocerciasis (river blindness),</w:t>
-      </w:r>
-      <w:r>
-        <w:rPr>
-          <w:highlight w:val="yellow"/>
-          <w:lang w:val="en-US"/>
-        </w:rPr>
-        <w:t xml:space="preserve"> </w:t>
-      </w:r>
-      <w:r>
-        <w:rPr>
-          <w:highlight w:val="yellow"/>
-          <w:lang w:val="en-US"/>
-        </w:rPr>
-        <w:t>trypanosomiasis (sleeping sickness) and lymphatic filariasis (of which elephantiasis can be a</w:t>
-      </w:r>
-      <w:r>
-        <w:rPr>
-          <w:highlight w:val="yellow"/>
-          <w:lang w:val="en-US"/>
-        </w:rPr>
-        <w:t xml:space="preserve"> </w:t>
-      </w:r>
-      <w:r>
-        <w:rPr>
-          <w:highlight w:val="yellow"/>
-          <w:lang w:val="en-US"/>
-        </w:rPr>
-        <w:t>symptom) have the potential to be influenced by small reservoir development in Burkina Faso</w:t>
+        <w:t>After schistosomiasis and malaria, the vector-borne diseases onchocerciasis (river blindness), trypanosomiasis (sleeping sickness) and lymphatic filariasis (of which elephantiasis can be a symptom) have the potential to be influenced by small reservoir development in Burkina Faso</w:t>
       </w:r>
       <w:r>
         <w:rPr>
@@ -1990,15 +1908,7 @@
           <w:color w:val="000000" w:themeColor="text1"/>
           <w:shd w:val="clear" w:color="auto" w:fill="FCFCFC"/>
         </w:rPr>
-        <w:t>“</w:t>
-      </w:r>
-      <w:r>
-        <w:rPr>
-          <w:rFonts w:cs="Times New Roman"/>
-          <w:color w:val="000000" w:themeColor="text1"/>
-          <w:shd w:val="clear" w:color="auto" w:fill="FCFCFC"/>
-        </w:rPr>
-        <w:t xml:space="preserve">Such a law implies that </w:t>
+        <w:t xml:space="preserve">“Such a law implies that </w:t>
       </w:r>
       <w:r>
         <w:rPr>
@@ -2074,12 +1984,1854 @@
     </w:p>
     <w:p>
       <w:pPr>
-        <w:pStyle w:val="ListParagraph"/>
-        <w:ind w:left="1440"/>
+        <w:rPr>
+          <w:color w:val="000000" w:themeColor="text1"/>
+          <w:shd w:val="clear" w:color="auto" w:fill="FCFCFC"/>
+          <w:lang w:val="en-US"/>
+        </w:rPr>
+      </w:pPr>
+    </w:p>
+    <w:p>
+      <w:pPr>
+        <w:rPr>
+          <w:color w:val="000000" w:themeColor="text1"/>
+          <w:shd w:val="clear" w:color="auto" w:fill="FCFCFC"/>
+          <w:lang w:val="en-US"/>
+        </w:rPr>
+      </w:pPr>
+    </w:p>
+    <w:p>
+      <w:pPr>
+        <w:rPr>
+          <w:color w:val="000000" w:themeColor="text1"/>
+          <w:shd w:val="clear" w:color="auto" w:fill="FCFCFC"/>
+          <w:lang w:val="en-US"/>
+        </w:rPr>
+      </w:pPr>
+    </w:p>
+    <w:p>
+      <w:pPr>
+        <w:rPr>
+          <w:color w:val="000000" w:themeColor="text1"/>
+          <w:shd w:val="clear" w:color="auto" w:fill="FCFCFC"/>
+          <w:lang w:val="en-US"/>
+        </w:rPr>
+      </w:pPr>
+    </w:p>
+    <w:p>
+      <w:pPr>
+        <w:rPr>
+          <w:color w:val="000000" w:themeColor="text1"/>
+          <w:shd w:val="clear" w:color="auto" w:fill="FCFCFC"/>
+          <w:lang w:val="en-US"/>
+        </w:rPr>
+      </w:pPr>
+    </w:p>
+    <w:p>
+      <w:pPr>
+        <w:rPr>
+          <w:color w:val="000000" w:themeColor="text1"/>
+          <w:shd w:val="clear" w:color="auto" w:fill="FCFCFC"/>
+          <w:lang w:val="en-US"/>
+        </w:rPr>
+      </w:pPr>
+    </w:p>
+    <w:p>
+      <w:pPr>
+        <w:rPr>
+          <w:color w:val="000000" w:themeColor="text1"/>
+          <w:shd w:val="clear" w:color="auto" w:fill="FCFCFC"/>
+          <w:lang w:val="en-US"/>
+        </w:rPr>
+      </w:pPr>
+    </w:p>
+    <w:p>
+      <w:pPr>
+        <w:rPr>
+          <w:color w:val="000000" w:themeColor="text1"/>
+          <w:shd w:val="clear" w:color="auto" w:fill="FCFCFC"/>
+          <w:lang w:val="en-US"/>
+        </w:rPr>
+      </w:pPr>
+    </w:p>
+    <w:p>
+      <w:pPr>
+        <w:rPr>
+          <w:color w:val="000000" w:themeColor="text1"/>
+          <w:shd w:val="clear" w:color="auto" w:fill="FCFCFC"/>
+          <w:lang w:val="en-US"/>
+        </w:rPr>
+      </w:pPr>
+    </w:p>
+    <w:p>
+      <w:pPr>
+        <w:rPr>
+          <w:color w:val="000000" w:themeColor="text1"/>
+          <w:shd w:val="clear" w:color="auto" w:fill="FCFCFC"/>
+          <w:lang w:val="en-US"/>
+        </w:rPr>
+      </w:pPr>
+    </w:p>
+    <w:p>
+      <w:pPr>
+        <w:rPr>
+          <w:color w:val="000000" w:themeColor="text1"/>
+          <w:shd w:val="clear" w:color="auto" w:fill="FCFCFC"/>
+          <w:lang w:val="en-US"/>
+        </w:rPr>
+      </w:pPr>
+    </w:p>
+    <w:p>
+      <w:pPr>
+        <w:rPr>
+          <w:color w:val="000000" w:themeColor="text1"/>
+          <w:shd w:val="clear" w:color="auto" w:fill="FCFCFC"/>
+          <w:lang w:val="en-US"/>
+        </w:rPr>
+      </w:pPr>
+    </w:p>
+    <w:p>
+      <w:pPr>
+        <w:rPr>
+          <w:color w:val="000000" w:themeColor="text1"/>
+          <w:shd w:val="clear" w:color="auto" w:fill="FCFCFC"/>
+          <w:lang w:val="en-US"/>
+        </w:rPr>
+      </w:pPr>
+    </w:p>
+    <w:p>
+      <w:pPr>
+        <w:rPr>
+          <w:color w:val="000000" w:themeColor="text1"/>
+          <w:shd w:val="clear" w:color="auto" w:fill="FCFCFC"/>
+          <w:lang w:val="en-US"/>
+        </w:rPr>
+      </w:pPr>
+    </w:p>
+    <w:p>
+      <w:pPr>
+        <w:rPr>
+          <w:color w:val="000000" w:themeColor="text1"/>
+          <w:shd w:val="clear" w:color="auto" w:fill="FCFCFC"/>
+          <w:lang w:val="en-US"/>
+        </w:rPr>
+      </w:pPr>
+    </w:p>
+    <w:p>
+      <w:pPr>
+        <w:rPr>
+          <w:color w:val="000000" w:themeColor="text1"/>
+          <w:shd w:val="clear" w:color="auto" w:fill="FCFCFC"/>
+          <w:lang w:val="en-US"/>
+        </w:rPr>
+      </w:pPr>
+    </w:p>
+    <w:p>
+      <w:pPr>
+        <w:rPr>
+          <w:color w:val="000000" w:themeColor="text1"/>
+          <w:shd w:val="clear" w:color="auto" w:fill="FCFCFC"/>
+          <w:lang w:val="en-US"/>
+        </w:rPr>
+      </w:pPr>
+    </w:p>
+    <w:p>
+      <w:pPr>
+        <w:rPr>
+          <w:color w:val="000000" w:themeColor="text1"/>
+          <w:shd w:val="clear" w:color="auto" w:fill="FCFCFC"/>
+          <w:lang w:val="en-US"/>
+        </w:rPr>
+      </w:pPr>
+    </w:p>
+    <w:p>
+      <w:pPr>
+        <w:rPr>
+          <w:color w:val="000000" w:themeColor="text1"/>
+          <w:shd w:val="clear" w:color="auto" w:fill="FCFCFC"/>
+          <w:lang w:val="en-US"/>
+        </w:rPr>
+      </w:pPr>
+    </w:p>
+    <w:p>
+      <w:pPr>
+        <w:rPr>
+          <w:color w:val="000000" w:themeColor="text1"/>
+          <w:shd w:val="clear" w:color="auto" w:fill="FCFCFC"/>
+          <w:lang w:val="en-US"/>
+        </w:rPr>
+      </w:pPr>
+    </w:p>
+    <w:p>
+      <w:pPr>
+        <w:rPr>
+          <w:color w:val="000000" w:themeColor="text1"/>
+          <w:shd w:val="clear" w:color="auto" w:fill="FCFCFC"/>
+          <w:lang w:val="en-US"/>
+        </w:rPr>
+      </w:pPr>
+    </w:p>
+    <w:p>
+      <w:pPr>
+        <w:rPr>
+          <w:color w:val="000000" w:themeColor="text1"/>
+          <w:shd w:val="clear" w:color="auto" w:fill="FCFCFC"/>
+          <w:lang w:val="en-US"/>
+        </w:rPr>
+      </w:pPr>
+    </w:p>
+    <w:p>
+      <w:pPr>
+        <w:rPr>
+          <w:color w:val="000000" w:themeColor="text1"/>
+          <w:shd w:val="clear" w:color="auto" w:fill="FCFCFC"/>
+          <w:lang w:val="en-US"/>
+        </w:rPr>
+      </w:pPr>
+    </w:p>
+    <w:p>
+      <w:pPr>
+        <w:rPr>
+          <w:color w:val="000000" w:themeColor="text1"/>
+          <w:shd w:val="clear" w:color="auto" w:fill="FCFCFC"/>
+          <w:lang w:val="en-US"/>
+        </w:rPr>
+      </w:pPr>
+    </w:p>
+    <w:p>
+      <w:pPr>
+        <w:pStyle w:val="Heading1"/>
+        <w:rPr>
+          <w:b/>
+          <w:bCs/>
+          <w:u w:val="single"/>
+          <w:shd w:val="clear" w:color="auto" w:fill="FCFCFC"/>
+          <w:lang w:val="en-US"/>
+        </w:rPr>
+      </w:pPr>
+      <w:r>
+        <w:rPr>
+          <w:b/>
+          <w:bCs/>
+          <w:u w:val="single"/>
+          <w:shd w:val="clear" w:color="auto" w:fill="FCFCFC"/>
+          <w:lang w:val="en-US"/>
+        </w:rPr>
+        <w:lastRenderedPageBreak/>
+        <w:t>Focus on Water Quality and Water Usage</w:t>
+      </w:r>
+    </w:p>
+    <w:p>
+      <w:pPr>
+        <w:rPr>
+          <w:rFonts w:cs="Times New Roman"/>
+          <w:b/>
+          <w:bCs/>
+          <w:color w:val="000000" w:themeColor="text1"/>
+          <w:shd w:val="clear" w:color="auto" w:fill="FCFCFC"/>
+          <w:lang w:val="en-US"/>
+        </w:rPr>
+      </w:pPr>
+      <w:r>
+        <w:rPr>
+          <w:rFonts w:cs="Times New Roman"/>
+          <w:b/>
+          <w:bCs/>
+          <w:color w:val="000000" w:themeColor="text1"/>
+          <w:shd w:val="clear" w:color="auto" w:fill="FCFCFC"/>
+          <w:lang w:val="en-US"/>
+        </w:rPr>
+        <w:t>Source list</w:t>
+      </w:r>
+    </w:p>
+    <w:p>
+      <w:r>
+        <w:rPr>
+          <w:rFonts w:cs="Times New Roman"/>
+          <w:b/>
+          <w:bCs/>
+          <w:color w:val="000000" w:themeColor="text1"/>
+          <w:shd w:val="clear" w:color="auto" w:fill="FCFCFC"/>
+          <w:lang w:val="en-US"/>
+        </w:rPr>
+        <w:t>UFC:</w:t>
+      </w:r>
+      <w:r>
+        <w:fldChar w:fldCharType="begin"/>
+      </w:r>
+      <w:r>
+        <w:instrText xml:space="preserve"> HYPERLINK "</w:instrText>
+      </w:r>
+      <w:r>
+        <w:instrText>https://gfc.ucdavis.edu/profiles/rst/bfa.html#:~:text=The%20main%20food%20crops%20in,maie%20in%20more%20humid%20south</w:instrText>
+      </w:r>
+      <w:r>
+        <w:instrText xml:space="preserve">" </w:instrText>
+      </w:r>
+      <w:r>
+        <w:fldChar w:fldCharType="separate"/>
+      </w:r>
+      <w:r>
+        <w:rPr>
+          <w:rStyle w:val="Hyperlink"/>
+        </w:rPr>
+        <w:t>https://gfc.ucdavis.edu/profiles/rst/bfa.html#:~:text=The%20main%20food%20crops%20in,mai</w:t>
+      </w:r>
+      <w:r>
+        <w:rPr>
+          <w:rStyle w:val="Hyperlink"/>
+        </w:rPr>
+        <w:t>e</w:t>
+      </w:r>
+      <w:r>
+        <w:rPr>
+          <w:rStyle w:val="Hyperlink"/>
+        </w:rPr>
+        <w:t>%20in%20more%20humid%20south</w:t>
+      </w:r>
+      <w:r>
+        <w:fldChar w:fldCharType="end"/>
+      </w:r>
+    </w:p>
+    <w:p>
+      <w:r>
+        <w:rPr>
+          <w:b/>
+          <w:bCs/>
+        </w:rPr>
+        <w:t xml:space="preserve">Yield Gap Atlas: </w:t>
+      </w:r>
+      <w:hyperlink r:id="rId14" w:anchor=":~:text=Agricultural%20productivity%20is%20low%20in,small%20amount%20of%20nutrient%20inputs" w:history="1">
+        <w:r>
+          <w:rPr>
+            <w:rStyle w:val="Hyperlink"/>
+          </w:rPr>
+          <w:t>https://www.yieldgap.org/Burkina-faso#:~:text=Agricultural%20productivity%20is%20low%20in,small%20amount%20of%20nutrient%20inputs</w:t>
+        </w:r>
+      </w:hyperlink>
+    </w:p>
+    <w:p>
+      <w:pPr>
         <w:rPr>
           <w:rFonts w:cs="Times New Roman"/>
           <w:color w:val="000000" w:themeColor="text1"/>
           <w:shd w:val="clear" w:color="auto" w:fill="FCFCFC"/>
+          <w:lang w:val="en-US"/>
+        </w:rPr>
+      </w:pPr>
+      <w:r>
+        <w:rPr>
+          <w:rFonts w:cs="Times New Roman"/>
+          <w:b/>
+          <w:bCs/>
+          <w:color w:val="000000" w:themeColor="text1"/>
+          <w:shd w:val="clear" w:color="auto" w:fill="FCFCFC"/>
+          <w:lang w:val="en-US"/>
+        </w:rPr>
+        <w:t>PDF Health</w:t>
+      </w:r>
+      <w:r>
+        <w:rPr>
+          <w:rFonts w:cs="Times New Roman"/>
+          <w:b/>
+          <w:bCs/>
+          <w:color w:val="000000" w:themeColor="text1"/>
+          <w:shd w:val="clear" w:color="auto" w:fill="FCFCFC"/>
+          <w:lang w:val="en-US"/>
+        </w:rPr>
+        <w:t xml:space="preserve"> (2009)</w:t>
+      </w:r>
+      <w:r>
+        <w:rPr>
+          <w:rFonts w:cs="Times New Roman"/>
+          <w:b/>
+          <w:bCs/>
+          <w:color w:val="000000" w:themeColor="text1"/>
+          <w:shd w:val="clear" w:color="auto" w:fill="FCFCFC"/>
+          <w:lang w:val="en-US"/>
+        </w:rPr>
+        <w:t>:</w:t>
+      </w:r>
+      <w:r>
+        <w:rPr>
+          <w:rFonts w:cs="Times New Roman"/>
+          <w:color w:val="000000" w:themeColor="text1"/>
+          <w:shd w:val="clear" w:color="auto" w:fill="FCFCFC"/>
+          <w:lang w:val="en-US"/>
+        </w:rPr>
+        <w:t xml:space="preserve"> </w:t>
+      </w:r>
+      <w:hyperlink r:id="rId15" w:history="1">
+        <w:r>
+          <w:rPr>
+            <w:rStyle w:val="Hyperlink"/>
+            <w:rFonts w:cs="Times New Roman"/>
+            <w:shd w:val="clear" w:color="auto" w:fill="FCFCFC"/>
+            <w:lang w:val="en-US"/>
+          </w:rPr>
+          <w:t>https://www.researchgate.net/publication/241760971_Health_impacts_of_small_reservoirs_in_Burkina_Faso</w:t>
+        </w:r>
+      </w:hyperlink>
+    </w:p>
+    <w:p>
+      <w:pPr>
+        <w:rPr>
+          <w:rFonts w:cs="Times New Roman"/>
+          <w:color w:val="000000" w:themeColor="text1"/>
+          <w:shd w:val="clear" w:color="auto" w:fill="FCFCFC"/>
+          <w:lang w:val="en-US"/>
+        </w:rPr>
+      </w:pPr>
+      <w:r>
+        <w:rPr>
+          <w:rFonts w:cs="Times New Roman"/>
+          <w:b/>
+          <w:bCs/>
+          <w:color w:val="000000" w:themeColor="text1"/>
+          <w:shd w:val="clear" w:color="auto" w:fill="FCFCFC"/>
+          <w:lang w:val="en-US"/>
+        </w:rPr>
+        <w:t xml:space="preserve">World Meters: </w:t>
+      </w:r>
+      <w:hyperlink r:id="rId16" w:history="1">
+        <w:r>
+          <w:rPr>
+            <w:rStyle w:val="Hyperlink"/>
+            <w:rFonts w:cs="Times New Roman"/>
+            <w:shd w:val="clear" w:color="auto" w:fill="FCFCFC"/>
+            <w:lang w:val="en-US"/>
+          </w:rPr>
+          <w:t>https://www.worldometers.info/water/burkina-faso-water/</w:t>
+        </w:r>
+      </w:hyperlink>
+    </w:p>
+    <w:p>
+      <w:pPr>
+        <w:rPr>
+          <w:rStyle w:val="Hyperlink"/>
+          <w:lang w:val="en-US"/>
+        </w:rPr>
+      </w:pPr>
+      <w:r>
+        <w:rPr>
+          <w:b/>
+          <w:bCs/>
+          <w:lang w:val="en-US"/>
+        </w:rPr>
+        <w:t>Water Action Hu</w:t>
+      </w:r>
+      <w:r>
+        <w:rPr>
+          <w:b/>
+          <w:bCs/>
+          <w:lang w:val="en-US"/>
+        </w:rPr>
+        <w:t>b</w:t>
+      </w:r>
+      <w:r>
+        <w:rPr>
+          <w:b/>
+          <w:bCs/>
+          <w:lang w:val="en-US"/>
+        </w:rPr>
+        <w:t xml:space="preserve"> (2000): </w:t>
+      </w:r>
+      <w:hyperlink r:id="rId17" w:history="1">
+        <w:r>
+          <w:rPr>
+            <w:rStyle w:val="Hyperlink"/>
+            <w:lang w:val="en-US"/>
+          </w:rPr>
+          <w:t>https://wateractionhub.org/geos/country/35/d/burkina-faso/</w:t>
+        </w:r>
+      </w:hyperlink>
+    </w:p>
+    <w:p>
+      <w:pPr>
+        <w:rPr>
+          <w:rFonts w:cs="Times New Roman"/>
+          <w:b/>
+          <w:bCs/>
+          <w:color w:val="000000" w:themeColor="text1"/>
+          <w:shd w:val="clear" w:color="auto" w:fill="FCFCFC"/>
+          <w:lang w:val="en-US"/>
+        </w:rPr>
+      </w:pPr>
+      <w:r>
+        <w:rPr>
+          <w:rFonts w:cs="Times New Roman"/>
+          <w:b/>
+          <w:bCs/>
+          <w:color w:val="000000" w:themeColor="text1"/>
+          <w:shd w:val="clear" w:color="auto" w:fill="FCFCFC"/>
+          <w:lang w:val="en-US"/>
+        </w:rPr>
+        <w:t>PDF Urban: stored, Urban Rural Water Interface</w:t>
+      </w:r>
+    </w:p>
+    <w:p>
+      <w:pPr>
+        <w:rPr>
+          <w:rFonts w:cs="Times New Roman"/>
+          <w:color w:val="000000" w:themeColor="text1"/>
+          <w:shd w:val="clear" w:color="auto" w:fill="FCFCFC"/>
+          <w:lang w:val="en-US"/>
+        </w:rPr>
+      </w:pPr>
+      <w:r>
+        <w:rPr>
+          <w:rFonts w:cs="Times New Roman"/>
+          <w:b/>
+          <w:bCs/>
+          <w:color w:val="000000" w:themeColor="text1"/>
+          <w:shd w:val="clear" w:color="auto" w:fill="FCFCFC"/>
+          <w:lang w:val="en-US"/>
+        </w:rPr>
+        <w:t xml:space="preserve">Drinking Water Supply: </w:t>
+      </w:r>
+      <w:hyperlink r:id="rId18" w:history="1">
+        <w:r>
+          <w:rPr>
+            <w:rStyle w:val="Hyperlink"/>
+            <w:rFonts w:cs="Times New Roman"/>
+            <w:shd w:val="clear" w:color="auto" w:fill="FCFCFC"/>
+            <w:lang w:val="en-US"/>
+          </w:rPr>
+          <w:t>https://www.afdb.org/fileadmin/uploads/afdb/Documents/Project-and-Operations/Burkina_Faso-Drinking_Water_Supply_and_Sanitation_Programme-Appraisal_Report.pdf</w:t>
+        </w:r>
+      </w:hyperlink>
+    </w:p>
+    <w:p>
+      <w:pPr>
+        <w:rPr>
+          <w:rFonts w:cs="Times New Roman"/>
+          <w:color w:val="000000" w:themeColor="text1"/>
+          <w:shd w:val="clear" w:color="auto" w:fill="FCFCFC"/>
+          <w:lang w:val="en-US"/>
+        </w:rPr>
+      </w:pPr>
+    </w:p>
+    <w:p>
+      <w:pPr>
+        <w:rPr>
+          <w:rFonts w:cs="Times New Roman"/>
+          <w:b/>
+          <w:bCs/>
+          <w:color w:val="000000" w:themeColor="text1"/>
+          <w:shd w:val="clear" w:color="auto" w:fill="FCFCFC"/>
+          <w:lang w:val="en-US"/>
+        </w:rPr>
+      </w:pPr>
+      <w:r>
+        <w:rPr>
+          <w:rFonts w:cs="Times New Roman"/>
+          <w:b/>
+          <w:bCs/>
+          <w:color w:val="000000" w:themeColor="text1"/>
+          <w:shd w:val="clear" w:color="auto" w:fill="FCFCFC"/>
+          <w:lang w:val="en-US"/>
+        </w:rPr>
+        <w:drawing>
+          <wp:anchor distT="0" distB="0" distL="114300" distR="114300" simplePos="0" relativeHeight="251662336" behindDoc="0" locked="0" layoutInCell="1" allowOverlap="1" wp14:anchorId="675653AC" wp14:editId="5731EA06">
+            <wp:simplePos x="0" y="0"/>
+            <wp:positionH relativeFrom="column">
+              <wp:posOffset>297950</wp:posOffset>
+            </wp:positionH>
+            <wp:positionV relativeFrom="paragraph">
+              <wp:posOffset>250176</wp:posOffset>
+            </wp:positionV>
+            <wp:extent cx="4305300" cy="1930400"/>
+            <wp:effectExtent l="0" t="0" r="0" b="0"/>
+            <wp:wrapTopAndBottom/>
+            <wp:docPr id="4" name="Picture 4" descr="Chart, line chart&#10;&#10;Description automatically generated"/>
+            <wp:cNvGraphicFramePr>
+              <a:graphicFrameLocks xmlns:a="http://schemas.openxmlformats.org/drawingml/2006/main" noChangeAspect="1"/>
+            </wp:cNvGraphicFramePr>
+            <a:graphic xmlns:a="http://schemas.openxmlformats.org/drawingml/2006/main">
+              <a:graphicData uri="http://schemas.openxmlformats.org/drawingml/2006/picture">
+                <pic:pic xmlns:pic="http://schemas.openxmlformats.org/drawingml/2006/picture">
+                  <pic:nvPicPr>
+                    <pic:cNvPr id="4" name="Picture 4" descr="Chart, line chart&#10;&#10;Description automatically generated"/>
+                    <pic:cNvPicPr/>
+                  </pic:nvPicPr>
+                  <pic:blipFill>
+                    <a:blip r:embed="rId19">
+                      <a:extLst>
+                        <a:ext uri="{28A0092B-C50C-407E-A947-70E740481C1C}">
+                          <a14:useLocalDpi xmlns:a14="http://schemas.microsoft.com/office/drawing/2010/main" val="0"/>
+                        </a:ext>
+                      </a:extLst>
+                    </a:blip>
+                    <a:stretch>
+                      <a:fillRect/>
+                    </a:stretch>
+                  </pic:blipFill>
+                  <pic:spPr>
+                    <a:xfrm>
+                      <a:off x="0" y="0"/>
+                      <a:ext cx="4305300" cy="1930400"/>
+                    </a:xfrm>
+                    <a:prstGeom prst="rect">
+                      <a:avLst/>
+                    </a:prstGeom>
+                  </pic:spPr>
+                </pic:pic>
+              </a:graphicData>
+            </a:graphic>
+            <wp14:sizeRelH relativeFrom="page">
+              <wp14:pctWidth>0</wp14:pctWidth>
+            </wp14:sizeRelH>
+            <wp14:sizeRelV relativeFrom="page">
+              <wp14:pctHeight>0</wp14:pctHeight>
+            </wp14:sizeRelV>
+          </wp:anchor>
+        </w:drawing>
+      </w:r>
+    </w:p>
+    <w:p>
+      <w:pPr>
+        <w:rPr>
+          <w:rFonts w:cs="Times New Roman"/>
+          <w:b/>
+          <w:bCs/>
+          <w:color w:val="000000" w:themeColor="text1"/>
+          <w:shd w:val="clear" w:color="auto" w:fill="FCFCFC"/>
+          <w:lang w:val="en-US"/>
+        </w:rPr>
+      </w:pPr>
+    </w:p>
+    <w:p>
+      <w:pPr>
+        <w:rPr>
+          <w:rFonts w:cs="Times New Roman"/>
+          <w:b/>
+          <w:bCs/>
+          <w:color w:val="000000" w:themeColor="text1"/>
+          <w:shd w:val="clear" w:color="auto" w:fill="FCFCFC"/>
+          <w:lang w:val="en-US"/>
+        </w:rPr>
+      </w:pPr>
+      <w:r>
+        <w:rPr>
+          <w:rFonts w:cs="Times New Roman"/>
+          <w:b/>
+          <w:bCs/>
+          <w:color w:val="000000" w:themeColor="text1"/>
+          <w:shd w:val="clear" w:color="auto" w:fill="FCFCFC"/>
+          <w:lang w:val="en-US"/>
+        </w:rPr>
+        <w:t>Image: projection population until 2030 (PDF: urban rural water)</w:t>
+      </w:r>
+    </w:p>
+    <w:p>
+      <w:pPr>
+        <w:pStyle w:val="Heading1"/>
+        <w:rPr>
+          <w:b/>
+          <w:bCs/>
+          <w:shd w:val="clear" w:color="auto" w:fill="FCFCFC"/>
+          <w:lang w:val="en-US"/>
+        </w:rPr>
+      </w:pPr>
+      <w:r>
+        <w:rPr>
+          <w:b/>
+          <w:bCs/>
+          <w:shd w:val="clear" w:color="auto" w:fill="FCFCFC"/>
+          <w:lang w:val="en-US"/>
+        </w:rPr>
+        <w:t>Water Usage</w:t>
+      </w:r>
+    </w:p>
+    <w:p>
+      <w:pPr>
+        <w:rPr>
+          <w:lang w:val="en-US"/>
+        </w:rPr>
+      </w:pPr>
+      <w:r>
+        <w:rPr>
+          <w:lang w:val="en-US"/>
+        </w:rPr>
+        <w:t>Look for more concrete data (quantitative) and more recent data (&gt;2005).</w:t>
+      </w:r>
+    </w:p>
+    <w:p>
+      <w:pPr>
+        <w:rPr>
+          <w:lang w:val="en-US"/>
+        </w:rPr>
+      </w:pPr>
+      <w:r>
+        <w:rPr>
+          <w:lang w:val="en-US"/>
+        </w:rPr>
+        <w:t>Focusing on usage needed for agriculture, municipality (drinking?), industry (not so much).</w:t>
+      </w:r>
+    </w:p>
+    <w:p>
+      <w:pPr>
+        <w:rPr>
+          <w:b/>
+          <w:bCs/>
+          <w:lang w:val="en-US"/>
+        </w:rPr>
+      </w:pPr>
+    </w:p>
+    <w:p>
+      <w:pPr>
+        <w:pStyle w:val="ListParagraph"/>
+        <w:numPr>
+          <w:ilvl w:val="0"/>
+          <w:numId w:val="4"/>
+        </w:numPr>
+        <w:rPr>
+          <w:lang w:val="en-US"/>
+        </w:rPr>
+      </w:pPr>
+      <w:r>
+        <w:rPr>
+          <w:noProof/>
+          <w:lang w:val="en-US"/>
+        </w:rPr>
+        <w:lastRenderedPageBreak/>
+        <w:drawing>
+          <wp:anchor distT="0" distB="0" distL="114300" distR="114300" simplePos="0" relativeHeight="251661312" behindDoc="0" locked="0" layoutInCell="1" allowOverlap="1" wp14:anchorId="4FF521EF" wp14:editId="10E3F717">
+            <wp:simplePos x="0" y="0"/>
+            <wp:positionH relativeFrom="column">
+              <wp:posOffset>498764</wp:posOffset>
+            </wp:positionH>
+            <wp:positionV relativeFrom="paragraph">
+              <wp:posOffset>498763</wp:posOffset>
+            </wp:positionV>
+            <wp:extent cx="3134138" cy="2126593"/>
+            <wp:effectExtent l="0" t="0" r="3175" b="0"/>
+            <wp:wrapTopAndBottom/>
+            <wp:docPr id="3" name="Picture 3" descr="Chart&#10;&#10;Description automatically generated"/>
+            <wp:cNvGraphicFramePr>
+              <a:graphicFrameLocks xmlns:a="http://schemas.openxmlformats.org/drawingml/2006/main" noChangeAspect="1"/>
+            </wp:cNvGraphicFramePr>
+            <a:graphic xmlns:a="http://schemas.openxmlformats.org/drawingml/2006/main">
+              <a:graphicData uri="http://schemas.openxmlformats.org/drawingml/2006/picture">
+                <pic:pic xmlns:pic="http://schemas.openxmlformats.org/drawingml/2006/picture">
+                  <pic:nvPicPr>
+                    <pic:cNvPr id="2" name="Picture 2" descr="Chart&#10;&#10;Description automatically generated"/>
+                    <pic:cNvPicPr/>
+                  </pic:nvPicPr>
+                  <pic:blipFill>
+                    <a:blip r:embed="rId11">
+                      <a:extLst>
+                        <a:ext uri="{28A0092B-C50C-407E-A947-70E740481C1C}">
+                          <a14:useLocalDpi xmlns:a14="http://schemas.microsoft.com/office/drawing/2010/main" val="0"/>
+                        </a:ext>
+                      </a:extLst>
+                    </a:blip>
+                    <a:stretch>
+                      <a:fillRect/>
+                    </a:stretch>
+                  </pic:blipFill>
+                  <pic:spPr>
+                    <a:xfrm>
+                      <a:off x="0" y="0"/>
+                      <a:ext cx="3134138" cy="2126593"/>
+                    </a:xfrm>
+                    <a:prstGeom prst="rect">
+                      <a:avLst/>
+                    </a:prstGeom>
+                  </pic:spPr>
+                </pic:pic>
+              </a:graphicData>
+            </a:graphic>
+            <wp14:sizeRelH relativeFrom="page">
+              <wp14:pctWidth>0</wp14:pctWidth>
+            </wp14:sizeRelH>
+            <wp14:sizeRelV relativeFrom="page">
+              <wp14:pctHeight>0</wp14:pctHeight>
+            </wp14:sizeRelV>
+          </wp:anchor>
+        </w:drawing>
+      </w:r>
+      <w:r>
+        <w:t xml:space="preserve">“Exploitable </w:t>
+      </w:r>
+      <w:r>
+        <w:rPr>
+          <w:highlight w:val="cyan"/>
+        </w:rPr>
+        <w:t>surface water resources</w:t>
+      </w:r>
+      <w:r>
+        <w:t xml:space="preserve"> are estimated to be 4750 km</w:t>
+      </w:r>
+      <w:r>
+        <w:rPr>
+          <w:vertAlign w:val="superscript"/>
+        </w:rPr>
+        <w:t>3</w:t>
+      </w:r>
+      <w:r>
+        <w:t> per year, or 280 m</w:t>
+      </w:r>
+      <w:r>
+        <w:rPr>
+          <w:vertAlign w:val="superscript"/>
+        </w:rPr>
+        <w:t>3</w:t>
+      </w:r>
+      <w:r>
+        <w:t xml:space="preserve"> per year per capita in </w:t>
+      </w:r>
+      <w:r>
+        <w:rPr>
+          <w:highlight w:val="cyan"/>
+        </w:rPr>
+        <w:t>2013</w:t>
+      </w:r>
+      <w:r>
+        <w:t>.”</w:t>
+      </w:r>
+      <w:r>
+        <w:t xml:space="preserve"> [Source: UFC]</w:t>
+      </w:r>
+    </w:p>
+    <w:p>
+      <w:pPr>
+        <w:pStyle w:val="ListParagraph"/>
+        <w:numPr>
+          <w:ilvl w:val="1"/>
+          <w:numId w:val="4"/>
+        </w:numPr>
+        <w:rPr>
+          <w:lang w:val="en-US"/>
+        </w:rPr>
+      </w:pPr>
+      <w:r>
+        <w:rPr>
+          <w:rFonts w:cs="Times New Roman"/>
+          <w:b/>
+          <w:bCs/>
+          <w:noProof/>
+          <w:color w:val="000000" w:themeColor="text1"/>
+          <w:shd w:val="clear" w:color="auto" w:fill="FCFCFC"/>
+          <w:lang w:val="en-US"/>
+        </w:rPr>
+        <w:drawing>
+          <wp:anchor distT="0" distB="0" distL="114300" distR="114300" simplePos="0" relativeHeight="251663360" behindDoc="0" locked="0" layoutInCell="1" allowOverlap="1" wp14:anchorId="71DC59EF" wp14:editId="54D7E316">
+            <wp:simplePos x="0" y="0"/>
+            <wp:positionH relativeFrom="column">
+              <wp:posOffset>20320</wp:posOffset>
+            </wp:positionH>
+            <wp:positionV relativeFrom="paragraph">
+              <wp:posOffset>2504312</wp:posOffset>
+            </wp:positionV>
+            <wp:extent cx="5943600" cy="1922780"/>
+            <wp:effectExtent l="0" t="0" r="0" b="0"/>
+            <wp:wrapTopAndBottom/>
+            <wp:docPr id="5" name="Picture 5" descr="Table&#10;&#10;Description automatically generated"/>
+            <wp:cNvGraphicFramePr>
+              <a:graphicFrameLocks xmlns:a="http://schemas.openxmlformats.org/drawingml/2006/main" noChangeAspect="1"/>
+            </wp:cNvGraphicFramePr>
+            <a:graphic xmlns:a="http://schemas.openxmlformats.org/drawingml/2006/main">
+              <a:graphicData uri="http://schemas.openxmlformats.org/drawingml/2006/picture">
+                <pic:pic xmlns:pic="http://schemas.openxmlformats.org/drawingml/2006/picture">
+                  <pic:nvPicPr>
+                    <pic:cNvPr id="5" name="Picture 5" descr="Table&#10;&#10;Description automatically generated"/>
+                    <pic:cNvPicPr/>
+                  </pic:nvPicPr>
+                  <pic:blipFill>
+                    <a:blip r:embed="rId20">
+                      <a:extLst>
+                        <a:ext uri="{28A0092B-C50C-407E-A947-70E740481C1C}">
+                          <a14:useLocalDpi xmlns:a14="http://schemas.microsoft.com/office/drawing/2010/main" val="0"/>
+                        </a:ext>
+                      </a:extLst>
+                    </a:blip>
+                    <a:stretch>
+                      <a:fillRect/>
+                    </a:stretch>
+                  </pic:blipFill>
+                  <pic:spPr>
+                    <a:xfrm>
+                      <a:off x="0" y="0"/>
+                      <a:ext cx="5943600" cy="1922780"/>
+                    </a:xfrm>
+                    <a:prstGeom prst="rect">
+                      <a:avLst/>
+                    </a:prstGeom>
+                  </pic:spPr>
+                </pic:pic>
+              </a:graphicData>
+            </a:graphic>
+            <wp14:sizeRelH relativeFrom="page">
+              <wp14:pctWidth>0</wp14:pctWidth>
+            </wp14:sizeRelH>
+            <wp14:sizeRelV relativeFrom="page">
+              <wp14:pctHeight>0</wp14:pctHeight>
+            </wp14:sizeRelV>
+          </wp:anchor>
+        </w:drawing>
+      </w:r>
+      <w:r>
+        <w:t>Image: [world meters]</w:t>
+      </w:r>
+    </w:p>
+    <w:p>
+      <w:pPr>
+        <w:pStyle w:val="ListParagraph"/>
+        <w:numPr>
+          <w:ilvl w:val="1"/>
+          <w:numId w:val="4"/>
+        </w:numPr>
+        <w:rPr>
+          <w:lang w:val="en-US"/>
+        </w:rPr>
+      </w:pPr>
+      <w:r>
+        <w:rPr>
+          <w:lang w:val="en-US"/>
+        </w:rPr>
+        <w:t>Image: “</w:t>
+      </w:r>
+      <w:r>
+        <w:rPr>
+          <w:lang w:val="en-US"/>
+        </w:rPr>
+        <w:t xml:space="preserve">Volume of potable water sold by ONEA to urban </w:t>
+      </w:r>
+      <w:proofErr w:type="spellStart"/>
+      <w:r>
+        <w:rPr>
+          <w:lang w:val="en-US"/>
+        </w:rPr>
+        <w:t>centres</w:t>
+      </w:r>
+      <w:proofErr w:type="spellEnd"/>
+      <w:r>
+        <w:rPr>
+          <w:lang w:val="en-US"/>
+        </w:rPr>
+        <w:t xml:space="preserve"> in Burkina, 2013</w:t>
+      </w:r>
+      <w:r>
+        <w:rPr>
+          <w:lang w:val="en-US"/>
+        </w:rPr>
+        <w:t>” [Urban Rural Water Interface]</w:t>
+      </w:r>
+    </w:p>
+    <w:p>
+      <w:pPr>
+        <w:pStyle w:val="ListParagraph"/>
+        <w:rPr>
+          <w:lang w:val="en-US"/>
+        </w:rPr>
+      </w:pPr>
+    </w:p>
+    <w:p>
+      <w:pPr>
+        <w:rPr>
+          <w:lang w:val="en-US"/>
+        </w:rPr>
+      </w:pPr>
+    </w:p>
+    <w:p>
+      <w:pPr>
+        <w:pStyle w:val="ListParagraph"/>
+        <w:rPr>
+          <w:lang w:val="en-US"/>
+        </w:rPr>
+      </w:pPr>
+    </w:p>
+    <w:p>
+      <w:pPr>
+        <w:pStyle w:val="ListParagraph"/>
+        <w:numPr>
+          <w:ilvl w:val="0"/>
+          <w:numId w:val="4"/>
+        </w:numPr>
+        <w:rPr>
+          <w:lang w:val="en-US"/>
+        </w:rPr>
+      </w:pPr>
+      <w:r>
+        <w:t>“</w:t>
+      </w:r>
+      <w:r>
+        <w:rPr>
+          <w:highlight w:val="cyan"/>
+        </w:rPr>
+        <w:t>Total water withdrawals in 2000</w:t>
+      </w:r>
+      <w:r>
+        <w:t xml:space="preserve"> amounted to 690 million m3 for irrigation and livestock (86 per cent of the total), 104 million m3 for domestic use (13 per cent) and 6 million m3 for industry (1 per cent).”</w:t>
+      </w:r>
+      <w:r>
+        <w:t xml:space="preserve"> [water action hub]</w:t>
+      </w:r>
+    </w:p>
+    <w:p>
+      <w:pPr>
+        <w:pStyle w:val="ListParagraph"/>
+        <w:numPr>
+          <w:ilvl w:val="0"/>
+          <w:numId w:val="4"/>
+        </w:numPr>
+        <w:rPr>
+          <w:lang w:val="en-US"/>
+        </w:rPr>
+      </w:pPr>
+      <w:r>
+        <w:t>“</w:t>
+      </w:r>
+      <w:r>
+        <w:t>As regards the volume water used each year (4.94 billion m</w:t>
+      </w:r>
+      <w:proofErr w:type="gramStart"/>
+      <w:r>
+        <w:t>3 )</w:t>
+      </w:r>
+      <w:proofErr w:type="gramEnd"/>
+      <w:r>
+        <w:t>, consumer demand stands at about 505 million m3 per year (19%) and hydroelectricity demand at 2.091 billion m3 (81%). The consumer demand of 505 million m3 is broken down as follows: 21% for domestic use, 64% for irrigation, and 14 % for livestock</w:t>
+      </w:r>
+      <w:r>
+        <w:t xml:space="preserve">” [Drinking Water Supply, </w:t>
+      </w:r>
+      <w:r>
+        <w:rPr>
+          <w:highlight w:val="cyan"/>
+        </w:rPr>
+        <w:t>2003</w:t>
+      </w:r>
+      <w:r>
+        <w:t>]</w:t>
+      </w:r>
+    </w:p>
+    <w:p>
+      <w:pPr>
+        <w:pStyle w:val="ListParagraph"/>
+        <w:numPr>
+          <w:ilvl w:val="0"/>
+          <w:numId w:val="4"/>
+        </w:numPr>
+        <w:rPr>
+          <w:highlight w:val="cyan"/>
+          <w:lang w:val="en-US"/>
+        </w:rPr>
+      </w:pPr>
+      <w:r>
+        <w:rPr>
+          <w:highlight w:val="cyan"/>
+        </w:rPr>
+        <w:t xml:space="preserve">Water use: image </w:t>
+      </w:r>
+      <w:r>
+        <w:rPr>
+          <w:highlight w:val="cyan"/>
+        </w:rPr>
+        <w:sym w:font="Wingdings" w:char="F0E0"/>
+      </w:r>
+      <w:r>
+        <w:rPr>
+          <w:highlight w:val="cyan"/>
+        </w:rPr>
+        <w:t xml:space="preserve"> 2005</w:t>
+      </w:r>
+    </w:p>
+    <w:p>
+      <w:pPr>
+        <w:pStyle w:val="ListParagraph"/>
+        <w:numPr>
+          <w:ilvl w:val="0"/>
+          <w:numId w:val="4"/>
+        </w:numPr>
+        <w:rPr>
+          <w:lang w:val="en-US"/>
+        </w:rPr>
+      </w:pPr>
+      <w:r>
+        <w:rPr>
+          <w:b/>
+          <w:bCs/>
+          <w:lang w:val="en-US"/>
+        </w:rPr>
+        <w:t>Agriculture</w:t>
+      </w:r>
+      <w:r>
+        <w:rPr>
+          <w:lang w:val="en-US"/>
+        </w:rPr>
+        <w:t>:</w:t>
+      </w:r>
+    </w:p>
+    <w:p>
+      <w:pPr>
+        <w:pStyle w:val="ListParagraph"/>
+        <w:numPr>
+          <w:ilvl w:val="1"/>
+          <w:numId w:val="4"/>
+        </w:numPr>
+        <w:rPr>
+          <w:lang w:val="en-US"/>
+        </w:rPr>
+      </w:pPr>
+      <w:r>
+        <w:t xml:space="preserve">The </w:t>
+      </w:r>
+      <w:proofErr w:type="spellStart"/>
+      <w:r>
+        <w:t>Burkinabé</w:t>
+      </w:r>
+      <w:proofErr w:type="spellEnd"/>
+      <w:r>
+        <w:t xml:space="preserve"> agriculture predominantly consists of rain-fed subsistence systems that are characterized by small family farms</w:t>
+      </w:r>
+      <w:r>
+        <w:t xml:space="preserve"> [Yield Gap Atlas]</w:t>
+      </w:r>
+    </w:p>
+    <w:p>
+      <w:pPr>
+        <w:pStyle w:val="ListParagraph"/>
+        <w:numPr>
+          <w:ilvl w:val="1"/>
+          <w:numId w:val="4"/>
+        </w:numPr>
+        <w:rPr>
+          <w:lang w:val="en-US"/>
+        </w:rPr>
+      </w:pPr>
+      <w:r>
+        <w:rPr>
+          <w:lang w:val="en-US"/>
+        </w:rPr>
+        <w:t xml:space="preserve">The </w:t>
+      </w:r>
+      <w:r>
+        <w:rPr>
+          <w:highlight w:val="cyan"/>
+          <w:lang w:val="en-US"/>
+        </w:rPr>
+        <w:t>water requirements for irrigation</w:t>
+      </w:r>
+      <w:r>
+        <w:rPr>
+          <w:highlight w:val="cyan"/>
+          <w:lang w:val="en-US"/>
+        </w:rPr>
+        <w:t xml:space="preserve"> (2009)</w:t>
+      </w:r>
+      <w:r>
+        <w:rPr>
+          <w:lang w:val="en-US"/>
+        </w:rPr>
+        <w:t xml:space="preserve"> are highest in the two basins of </w:t>
+      </w:r>
+      <w:proofErr w:type="spellStart"/>
+      <w:r>
+        <w:rPr>
+          <w:lang w:val="en-US"/>
+        </w:rPr>
+        <w:t>Comoé</w:t>
+      </w:r>
+      <w:proofErr w:type="spellEnd"/>
+      <w:r>
+        <w:rPr>
+          <w:lang w:val="en-US"/>
+        </w:rPr>
+        <w:t xml:space="preserve"> (2000 m3/ km2/year) and </w:t>
+      </w:r>
+      <w:proofErr w:type="spellStart"/>
+      <w:r>
+        <w:rPr>
+          <w:lang w:val="en-US"/>
+        </w:rPr>
+        <w:t>Mouhoun</w:t>
+      </w:r>
+      <w:proofErr w:type="spellEnd"/>
+      <w:r>
+        <w:rPr>
+          <w:lang w:val="en-US"/>
+        </w:rPr>
+        <w:t xml:space="preserve"> (</w:t>
+      </w:r>
+      <w:r>
+        <w:rPr>
+          <w:b/>
+          <w:bCs/>
+          <w:color w:val="833C0B" w:themeColor="accent2" w:themeShade="80"/>
+          <w:lang w:val="en-US"/>
+        </w:rPr>
+        <w:t>black volta basin</w:t>
+      </w:r>
+      <w:r>
+        <w:rPr>
+          <w:lang w:val="en-US"/>
+        </w:rPr>
+        <w:t>) (1,000</w:t>
+      </w:r>
+      <w:r>
+        <w:rPr>
+          <w:lang w:val="en-US"/>
+        </w:rPr>
+        <w:t xml:space="preserve"> </w:t>
+      </w:r>
+      <w:r>
+        <w:rPr>
+          <w:lang w:val="en-US"/>
+        </w:rPr>
+        <w:t>–</w:t>
+      </w:r>
+      <w:r>
+        <w:rPr>
+          <w:lang w:val="en-US"/>
+        </w:rPr>
+        <w:t xml:space="preserve"> </w:t>
+      </w:r>
+      <w:r>
+        <w:rPr>
+          <w:lang w:val="en-US"/>
+        </w:rPr>
+        <w:t xml:space="preserve">1,900 </w:t>
+      </w:r>
+      <w:r>
+        <w:rPr>
+          <w:lang w:val="en-US"/>
+        </w:rPr>
+        <w:lastRenderedPageBreak/>
+        <w:t>m3/km2/year) because of the large irrigation schemes that require two-thirds of these amounts</w:t>
+      </w:r>
+      <w:r>
+        <w:rPr>
+          <w:lang w:val="en-US"/>
+        </w:rPr>
+        <w:t>. [PDF Health</w:t>
+      </w:r>
+      <w:r>
+        <w:rPr>
+          <w:lang w:val="en-US"/>
+        </w:rPr>
+        <w:t>, 2009</w:t>
+      </w:r>
+      <w:r>
+        <w:rPr>
+          <w:lang w:val="en-US"/>
+        </w:rPr>
+        <w:t>]</w:t>
+      </w:r>
+    </w:p>
+    <w:p>
+      <w:pPr>
+        <w:pStyle w:val="ListParagraph"/>
+        <w:numPr>
+          <w:ilvl w:val="1"/>
+          <w:numId w:val="4"/>
+        </w:numPr>
+        <w:rPr>
+          <w:lang w:val="en-US"/>
+        </w:rPr>
+      </w:pPr>
+      <w:r>
+        <w:rPr>
+          <w:lang w:val="en-US"/>
+        </w:rPr>
+        <w:t>“</w:t>
+      </w:r>
+      <w:r>
+        <w:rPr>
+          <w:lang w:val="en-US"/>
+        </w:rPr>
+        <w:t>In the</w:t>
+      </w:r>
+      <w:r>
+        <w:rPr>
+          <w:lang w:val="en-US"/>
+        </w:rPr>
+        <w:t xml:space="preserve"> </w:t>
+      </w:r>
+      <w:r>
+        <w:rPr>
+          <w:lang w:val="en-US"/>
+        </w:rPr>
+        <w:t xml:space="preserve">northern </w:t>
+      </w:r>
+      <w:proofErr w:type="spellStart"/>
+      <w:r>
+        <w:rPr>
+          <w:lang w:val="en-US"/>
+        </w:rPr>
+        <w:t>Nakambé</w:t>
+      </w:r>
+      <w:proofErr w:type="spellEnd"/>
+      <w:r>
+        <w:rPr>
+          <w:lang w:val="en-US"/>
+        </w:rPr>
+        <w:t xml:space="preserve"> (</w:t>
+      </w:r>
+      <w:r>
+        <w:rPr>
+          <w:b/>
+          <w:bCs/>
+          <w:color w:val="833C0B" w:themeColor="accent2" w:themeShade="80"/>
+          <w:lang w:val="en-US"/>
+        </w:rPr>
+        <w:t>white</w:t>
+      </w:r>
+      <w:r>
+        <w:rPr>
+          <w:b/>
+          <w:bCs/>
+          <w:color w:val="833C0B" w:themeColor="accent2" w:themeShade="80"/>
+          <w:lang w:val="en-US"/>
+        </w:rPr>
+        <w:t xml:space="preserve"> volta basin</w:t>
+      </w:r>
+      <w:r>
+        <w:rPr>
+          <w:b/>
+          <w:bCs/>
+          <w:color w:val="833C0B" w:themeColor="accent2" w:themeShade="80"/>
+          <w:lang w:val="en-US"/>
+        </w:rPr>
+        <w:t>)</w:t>
+      </w:r>
+      <w:r>
+        <w:rPr>
+          <w:lang w:val="en-US"/>
+        </w:rPr>
+        <w:t xml:space="preserve"> and the Niger Basin, where most of the country’s livestock are concentrated,</w:t>
+      </w:r>
+      <w:r>
+        <w:rPr>
+          <w:lang w:val="en-US"/>
+        </w:rPr>
+        <w:t xml:space="preserve"> </w:t>
+      </w:r>
+      <w:r>
+        <w:rPr>
+          <w:lang w:val="en-US"/>
+        </w:rPr>
+        <w:t xml:space="preserve">animals are the main consumers of water. </w:t>
+      </w:r>
+      <w:r>
+        <w:rPr>
+          <w:lang w:val="en-US"/>
+        </w:rPr>
+        <w:t>They need more than 200 m3/km2/year.”</w:t>
+      </w:r>
+      <w:r>
+        <w:rPr>
+          <w:lang w:val="en-US"/>
+        </w:rPr>
+        <w:t xml:space="preserve"> [PDF Health</w:t>
+      </w:r>
+      <w:r>
+        <w:rPr>
+          <w:lang w:val="en-US"/>
+        </w:rPr>
+        <w:t>, 2009</w:t>
+      </w:r>
+      <w:r>
+        <w:rPr>
+          <w:lang w:val="en-US"/>
+        </w:rPr>
+        <w:t>]</w:t>
+      </w:r>
+    </w:p>
+    <w:p>
+      <w:pPr>
+        <w:pStyle w:val="ListParagraph"/>
+        <w:numPr>
+          <w:ilvl w:val="1"/>
+          <w:numId w:val="4"/>
+        </w:numPr>
+        <w:rPr>
+          <w:lang w:val="en-US"/>
+        </w:rPr>
+      </w:pPr>
+      <w:r>
+        <w:t xml:space="preserve">The practice of irrigation is recent in Burkina. About 20 800 ha, or 13% of the potential, have been developed. The total irrigated area is estimated at 14,600 ha, and the volume of </w:t>
+      </w:r>
+      <w:proofErr w:type="spellStart"/>
+      <w:r>
+        <w:t>w</w:t>
+      </w:r>
+      <w:r>
+        <w:t>s</w:t>
+      </w:r>
+      <w:r>
+        <w:t>ater</w:t>
+      </w:r>
+      <w:proofErr w:type="spellEnd"/>
+      <w:r>
+        <w:t xml:space="preserve"> used is estimated at 323 million m3 per year. The demand for pastoral water supply is estimated at 72 million m3 per year. The water requirements of the other sectors (health, education, fisheries, wildlife, industries, mining, </w:t>
+      </w:r>
+      <w:proofErr w:type="gramStart"/>
+      <w:r>
+        <w:t>tourism</w:t>
+      </w:r>
+      <w:proofErr w:type="gramEnd"/>
+      <w:r>
+        <w:t xml:space="preserve"> and recreational activities) have not yet been processed in a comprehensive and concerted manner. The demand for water by these other sectors is </w:t>
+      </w:r>
+      <w:proofErr w:type="gramStart"/>
+      <w:r>
+        <w:t>low, and</w:t>
+      </w:r>
+      <w:proofErr w:type="gramEnd"/>
+      <w:r>
+        <w:t xml:space="preserve"> is only about 6.35 million m3.</w:t>
+      </w:r>
+      <w:r>
+        <w:t xml:space="preserve"> [Drinking Water Supply, 2003]</w:t>
+      </w:r>
+    </w:p>
+    <w:p>
+      <w:pPr>
+        <w:ind w:left="1080"/>
+        <w:rPr>
+          <w:lang w:val="en-US"/>
+        </w:rPr>
+      </w:pPr>
+    </w:p>
+    <w:p>
+      <w:pPr>
+        <w:rPr>
+          <w:b/>
+          <w:bCs/>
+          <w:lang w:val="en-US"/>
+        </w:rPr>
+      </w:pPr>
+    </w:p>
+    <w:p>
+      <w:pPr>
+        <w:rPr>
+          <w:b/>
+          <w:bCs/>
+          <w:lang w:val="en-US"/>
+        </w:rPr>
+      </w:pPr>
+    </w:p>
+    <w:p>
+      <w:pPr>
+        <w:rPr>
+          <w:lang w:val="en-US"/>
+        </w:rPr>
+      </w:pPr>
+    </w:p>
+    <w:p>
+      <w:pPr>
+        <w:rPr>
+          <w:lang w:val="en-US"/>
+        </w:rPr>
+      </w:pPr>
+    </w:p>
+    <w:p>
+      <w:pPr>
+        <w:rPr>
+          <w:lang w:val="en-US"/>
+        </w:rPr>
+      </w:pPr>
+    </w:p>
+    <w:p>
+      <w:pPr>
+        <w:pStyle w:val="Heading1"/>
+        <w:rPr>
+          <w:b/>
+          <w:bCs/>
+          <w:lang w:val="en-US"/>
+        </w:rPr>
+      </w:pPr>
+      <w:r>
+        <w:rPr>
+          <w:b/>
+          <w:bCs/>
+          <w:lang w:val="en-US"/>
+        </w:rPr>
+        <w:t>Water Quality</w:t>
+      </w:r>
+    </w:p>
+    <w:p>
+      <w:pPr>
+        <w:rPr>
+          <w:lang w:val="en-US"/>
+        </w:rPr>
+      </w:pPr>
+      <w:r>
+        <w:rPr>
+          <w:lang w:val="en-US"/>
+        </w:rPr>
+        <w:t>Current water quality situation</w:t>
+      </w:r>
+      <w:r>
+        <w:rPr>
+          <w:lang w:val="en-US"/>
+        </w:rPr>
+        <w:t>, i</w:t>
+      </w:r>
+      <w:r>
+        <w:rPr>
+          <w:lang w:val="en-US"/>
+        </w:rPr>
+        <w:t>mpacts on people of using small reservoir systems</w:t>
+      </w:r>
+      <w:r>
+        <w:rPr>
+          <w:lang w:val="en-US"/>
+        </w:rPr>
+        <w:t>, and e</w:t>
+      </w:r>
+      <w:r>
+        <w:rPr>
+          <w:lang w:val="en-US"/>
+        </w:rPr>
+        <w:t>nvironmental/wildlife impact? (</w:t>
+      </w:r>
+      <w:proofErr w:type="gramStart"/>
+      <w:r>
+        <w:rPr>
+          <w:lang w:val="en-US"/>
+        </w:rPr>
+        <w:t>algae</w:t>
+      </w:r>
+      <w:proofErr w:type="gramEnd"/>
+      <w:r>
+        <w:rPr>
+          <w:lang w:val="en-US"/>
+        </w:rPr>
+        <w:t xml:space="preserve"> </w:t>
+      </w:r>
+      <w:proofErr w:type="spellStart"/>
+      <w:r>
+        <w:rPr>
+          <w:lang w:val="en-US"/>
+        </w:rPr>
+        <w:t>etc</w:t>
+      </w:r>
+      <w:proofErr w:type="spellEnd"/>
+      <w:r>
+        <w:rPr>
+          <w:lang w:val="en-US"/>
+        </w:rPr>
+        <w:t>)</w:t>
+      </w:r>
+    </w:p>
+    <w:p>
+      <w:pPr>
+        <w:pStyle w:val="ListParagraph"/>
+        <w:numPr>
+          <w:ilvl w:val="0"/>
+          <w:numId w:val="10"/>
+        </w:numPr>
+        <w:rPr>
+          <w:lang w:val="en-US"/>
+        </w:rPr>
+      </w:pPr>
+      <w:r>
+        <w:rPr>
+          <w:b/>
+          <w:bCs/>
+          <w:lang w:val="en-US"/>
+        </w:rPr>
+        <w:t>Current Situation:</w:t>
+      </w:r>
+    </w:p>
+    <w:p>
+      <w:pPr>
+        <w:pStyle w:val="ListParagraph"/>
+        <w:numPr>
+          <w:ilvl w:val="1"/>
+          <w:numId w:val="10"/>
+        </w:numPr>
+        <w:rPr>
+          <w:lang w:val="en-US"/>
+        </w:rPr>
+      </w:pPr>
+      <w:r>
+        <w:t>“</w:t>
+      </w:r>
+      <w:r>
+        <w:t>Arsenic contamination is a problem in Burkina Faso, as arsenic is naturally present in rock formations in northern Burkina Faso.</w:t>
+      </w:r>
+      <w:r>
+        <w:t>” [UFC]</w:t>
+      </w:r>
+    </w:p>
+    <w:p>
+      <w:pPr>
+        <w:pStyle w:val="ListParagraph"/>
+        <w:numPr>
+          <w:ilvl w:val="0"/>
+          <w:numId w:val="10"/>
+        </w:numPr>
+        <w:rPr>
+          <w:lang w:val="en-US"/>
+        </w:rPr>
+      </w:pPr>
+      <w:r>
+        <w:rPr>
+          <w:b/>
+          <w:bCs/>
+        </w:rPr>
+        <w:t>Small Reservoirs</w:t>
+      </w:r>
+    </w:p>
+    <w:p>
+      <w:pPr>
+        <w:pStyle w:val="ListParagraph"/>
+        <w:numPr>
+          <w:ilvl w:val="1"/>
+          <w:numId w:val="10"/>
+        </w:numPr>
+        <w:rPr>
+          <w:lang w:val="en-US"/>
+        </w:rPr>
+      </w:pPr>
+      <w:r>
+        <w:rPr>
+          <w:lang w:val="en-US"/>
+        </w:rPr>
+        <w:t xml:space="preserve">“Temporary and perennial water bodies such as those created by small dams offer ideal conditions for the aquatic and amphibian snails that are potential intermediate hosts of human and bovine </w:t>
+      </w:r>
+      <w:r>
+        <w:rPr>
+          <w:b/>
+          <w:bCs/>
+          <w:i/>
+          <w:iCs/>
+          <w:lang w:val="en-US"/>
+        </w:rPr>
+        <w:t>schistosomiasis</w:t>
+      </w:r>
+      <w:r>
+        <w:rPr>
+          <w:lang w:val="en-US"/>
+        </w:rPr>
+        <w:t>”</w:t>
+      </w:r>
+      <w:r>
+        <w:rPr>
+          <w:lang w:val="en-US"/>
+        </w:rPr>
+        <w:t xml:space="preserve"> [PDF</w:t>
+      </w:r>
+      <w:r>
+        <w:rPr>
+          <w:lang w:val="en-US"/>
+        </w:rPr>
+        <w:t xml:space="preserve"> health</w:t>
+      </w:r>
+      <w:r>
+        <w:rPr>
+          <w:lang w:val="en-US"/>
+        </w:rPr>
+        <w:t>]</w:t>
+      </w:r>
+    </w:p>
+    <w:p>
+      <w:pPr>
+        <w:pStyle w:val="ListParagraph"/>
+        <w:numPr>
+          <w:ilvl w:val="2"/>
+          <w:numId w:val="10"/>
+        </w:numPr>
+        <w:rPr>
+          <w:lang w:val="en-US"/>
+        </w:rPr>
+      </w:pPr>
+      <w:r>
+        <w:rPr>
+          <w:lang w:val="en-US"/>
+        </w:rPr>
+        <w:t>“</w:t>
+      </w:r>
+      <w:r>
+        <w:rPr>
+          <w:lang w:val="en-US"/>
+        </w:rPr>
+        <w:t>In general,</w:t>
+      </w:r>
+      <w:r>
+        <w:rPr>
+          <w:lang w:val="en-US"/>
+        </w:rPr>
+        <w:t xml:space="preserve"> </w:t>
+      </w:r>
+      <w:r>
+        <w:rPr>
+          <w:lang w:val="en-US"/>
+        </w:rPr>
+        <w:t>irrigation systems and small permanent water bodies are preferred breeding sites of the snail</w:t>
+      </w:r>
+      <w:r>
+        <w:rPr>
+          <w:lang w:val="en-US"/>
+        </w:rPr>
+        <w:t xml:space="preserve"> </w:t>
+      </w:r>
+      <w:r>
+        <w:rPr>
+          <w:lang w:val="en-US"/>
+        </w:rPr>
+        <w:t>hosts as well as principal points of contact between people and the parasite</w:t>
+      </w:r>
+      <w:r>
+        <w:rPr>
+          <w:lang w:val="en-US"/>
+        </w:rPr>
+        <w:t>”</w:t>
+      </w:r>
+      <w:r>
+        <w:rPr>
+          <w:lang w:val="en-US"/>
+        </w:rPr>
+        <w:t xml:space="preserve"> [PDF Health]</w:t>
+      </w:r>
+    </w:p>
+    <w:p>
+      <w:pPr>
+        <w:pStyle w:val="ListParagraph"/>
+        <w:numPr>
+          <w:ilvl w:val="1"/>
+          <w:numId w:val="10"/>
+        </w:numPr>
+        <w:rPr>
+          <w:lang w:val="en-US"/>
+        </w:rPr>
+      </w:pPr>
+      <w:r>
+        <w:rPr>
+          <w:b/>
+          <w:bCs/>
+          <w:i/>
+          <w:iCs/>
+          <w:lang w:val="en-US"/>
+        </w:rPr>
+        <w:t>Malaria</w:t>
+      </w:r>
+      <w:r>
+        <w:rPr>
+          <w:lang w:val="en-US"/>
+        </w:rPr>
+        <w:t xml:space="preserve"> </w:t>
+      </w:r>
+      <w:r>
+        <w:rPr>
+          <w:lang w:val="en-US"/>
+        </w:rPr>
+        <w:sym w:font="Wingdings" w:char="F0E0"/>
+      </w:r>
+      <w:r>
+        <w:rPr>
+          <w:lang w:val="en-US"/>
+        </w:rPr>
+        <w:t xml:space="preserve"> proximity to small reservoirs and irrigated areas</w:t>
+      </w:r>
+      <w:r>
+        <w:rPr>
+          <w:lang w:val="en-US"/>
+        </w:rPr>
+        <w:t xml:space="preserve"> [PDF Health]</w:t>
+      </w:r>
+    </w:p>
+    <w:p>
+      <w:pPr>
+        <w:pStyle w:val="ListParagraph"/>
+        <w:numPr>
+          <w:ilvl w:val="1"/>
+          <w:numId w:val="10"/>
+        </w:numPr>
+        <w:rPr>
+          <w:lang w:val="en-US"/>
+        </w:rPr>
+      </w:pPr>
+      <w:r>
+        <w:rPr>
+          <w:lang w:val="en-US"/>
+        </w:rPr>
+        <w:t xml:space="preserve">“After schistosomiasis and malaria, the vector-borne diseases </w:t>
+      </w:r>
+      <w:r>
+        <w:rPr>
+          <w:b/>
+          <w:bCs/>
+          <w:i/>
+          <w:iCs/>
+          <w:lang w:val="en-US"/>
+        </w:rPr>
+        <w:t>onchocerciasis</w:t>
+      </w:r>
+      <w:r>
+        <w:rPr>
+          <w:lang w:val="en-US"/>
+        </w:rPr>
+        <w:t xml:space="preserve"> (river blindness), </w:t>
+      </w:r>
+      <w:r>
+        <w:rPr>
+          <w:b/>
+          <w:bCs/>
+          <w:i/>
+          <w:iCs/>
+          <w:lang w:val="en-US"/>
+        </w:rPr>
+        <w:t>trypanosomiasis</w:t>
+      </w:r>
+      <w:r>
+        <w:rPr>
+          <w:lang w:val="en-US"/>
+        </w:rPr>
+        <w:t xml:space="preserve"> (sleeping sickness) and </w:t>
+      </w:r>
+      <w:r>
+        <w:rPr>
+          <w:b/>
+          <w:bCs/>
+          <w:i/>
+          <w:iCs/>
+          <w:lang w:val="en-US"/>
+        </w:rPr>
+        <w:t>lymphatic filariasis</w:t>
+      </w:r>
+      <w:r>
+        <w:rPr>
+          <w:lang w:val="en-US"/>
+        </w:rPr>
+        <w:t xml:space="preserve"> (of which elephantiasis can be a symptom) have the potential to be influenced by small reservoir development in Burkina Faso.</w:t>
+      </w:r>
+      <w:r>
+        <w:rPr>
+          <w:lang w:val="en-US"/>
+        </w:rPr>
+        <w:t>” [PDF Health]</w:t>
+      </w:r>
+    </w:p>
+    <w:p>
+      <w:pPr>
+        <w:pStyle w:val="ListParagraph"/>
+        <w:numPr>
+          <w:ilvl w:val="0"/>
+          <w:numId w:val="10"/>
+        </w:numPr>
+        <w:rPr>
+          <w:lang w:val="en-US"/>
+        </w:rPr>
+      </w:pPr>
+      <w:r>
+        <w:rPr>
+          <w:b/>
+          <w:bCs/>
+          <w:lang w:val="en-US"/>
+        </w:rPr>
+        <w:t>Environmental/Wildlife</w:t>
+      </w:r>
+    </w:p>
+    <w:p>
+      <w:pPr>
+        <w:pStyle w:val="ListParagraph"/>
+        <w:ind w:left="2160"/>
+        <w:rPr>
           <w:lang w:val="en-US"/>
         </w:rPr>
       </w:pPr>
@@ -2248,6 +4000,119 @@
     </w:lvl>
   </w:abstractNum>
   <w:abstractNum w:abstractNumId="1" w15:restartNumberingAfterBreak="0">
+    <w:nsid w:val="2B650ED2"/>
+    <w:multiLevelType w:val="hybridMultilevel"/>
+    <w:tmpl w:val="8E74A1F0"/>
+    <w:lvl w:ilvl="0" w:tplc="04090001">
+      <w:start w:val="1"/>
+      <w:numFmt w:val="bullet"/>
+      <w:lvlText w:val=""/>
+      <w:lvlJc w:val="left"/>
+      <w:pPr>
+        <w:ind w:left="720" w:hanging="360"/>
+      </w:pPr>
+      <w:rPr>
+        <w:rFonts w:ascii="Symbol" w:hAnsi="Symbol" w:hint="default"/>
+      </w:rPr>
+    </w:lvl>
+    <w:lvl w:ilvl="1" w:tplc="04090003" w:tentative="1">
+      <w:start w:val="1"/>
+      <w:numFmt w:val="bullet"/>
+      <w:lvlText w:val="o"/>
+      <w:lvlJc w:val="left"/>
+      <w:pPr>
+        <w:ind w:left="1440" w:hanging="360"/>
+      </w:pPr>
+      <w:rPr>
+        <w:rFonts w:ascii="Courier New" w:hAnsi="Courier New" w:cs="Courier New" w:hint="default"/>
+      </w:rPr>
+    </w:lvl>
+    <w:lvl w:ilvl="2" w:tplc="04090005" w:tentative="1">
+      <w:start w:val="1"/>
+      <w:numFmt w:val="bullet"/>
+      <w:lvlText w:val=""/>
+      <w:lvlJc w:val="left"/>
+      <w:pPr>
+        <w:ind w:left="2160" w:hanging="360"/>
+      </w:pPr>
+      <w:rPr>
+        <w:rFonts w:ascii="Wingdings" w:hAnsi="Wingdings" w:hint="default"/>
+      </w:rPr>
+    </w:lvl>
+    <w:lvl w:ilvl="3" w:tplc="04090001" w:tentative="1">
+      <w:start w:val="1"/>
+      <w:numFmt w:val="bullet"/>
+      <w:lvlText w:val=""/>
+      <w:lvlJc w:val="left"/>
+      <w:pPr>
+        <w:ind w:left="2880" w:hanging="360"/>
+      </w:pPr>
+      <w:rPr>
+        <w:rFonts w:ascii="Symbol" w:hAnsi="Symbol" w:hint="default"/>
+      </w:rPr>
+    </w:lvl>
+    <w:lvl w:ilvl="4" w:tplc="04090003" w:tentative="1">
+      <w:start w:val="1"/>
+      <w:numFmt w:val="bullet"/>
+      <w:lvlText w:val="o"/>
+      <w:lvlJc w:val="left"/>
+      <w:pPr>
+        <w:ind w:left="3600" w:hanging="360"/>
+      </w:pPr>
+      <w:rPr>
+        <w:rFonts w:ascii="Courier New" w:hAnsi="Courier New" w:cs="Courier New" w:hint="default"/>
+      </w:rPr>
+    </w:lvl>
+    <w:lvl w:ilvl="5" w:tplc="04090005" w:tentative="1">
+      <w:start w:val="1"/>
+      <w:numFmt w:val="bullet"/>
+      <w:lvlText w:val=""/>
+      <w:lvlJc w:val="left"/>
+      <w:pPr>
+        <w:ind w:left="4320" w:hanging="360"/>
+      </w:pPr>
+      <w:rPr>
+        <w:rFonts w:ascii="Wingdings" w:hAnsi="Wingdings" w:hint="default"/>
+      </w:rPr>
+    </w:lvl>
+    <w:lvl w:ilvl="6" w:tplc="04090001" w:tentative="1">
+      <w:start w:val="1"/>
+      <w:numFmt w:val="bullet"/>
+      <w:lvlText w:val=""/>
+      <w:lvlJc w:val="left"/>
+      <w:pPr>
+        <w:ind w:left="5040" w:hanging="360"/>
+      </w:pPr>
+      <w:rPr>
+        <w:rFonts w:ascii="Symbol" w:hAnsi="Symbol" w:hint="default"/>
+      </w:rPr>
+    </w:lvl>
+    <w:lvl w:ilvl="7" w:tplc="04090003" w:tentative="1">
+      <w:start w:val="1"/>
+      <w:numFmt w:val="bullet"/>
+      <w:lvlText w:val="o"/>
+      <w:lvlJc w:val="left"/>
+      <w:pPr>
+        <w:ind w:left="5760" w:hanging="360"/>
+      </w:pPr>
+      <w:rPr>
+        <w:rFonts w:ascii="Courier New" w:hAnsi="Courier New" w:cs="Courier New" w:hint="default"/>
+      </w:rPr>
+    </w:lvl>
+    <w:lvl w:ilvl="8" w:tplc="04090005" w:tentative="1">
+      <w:start w:val="1"/>
+      <w:numFmt w:val="bullet"/>
+      <w:lvlText w:val=""/>
+      <w:lvlJc w:val="left"/>
+      <w:pPr>
+        <w:ind w:left="6480" w:hanging="360"/>
+      </w:pPr>
+      <w:rPr>
+        <w:rFonts w:ascii="Wingdings" w:hAnsi="Wingdings" w:hint="default"/>
+      </w:rPr>
+    </w:lvl>
+  </w:abstractNum>
+  <w:abstractNum w:abstractNumId="2" w15:restartNumberingAfterBreak="0">
     <w:nsid w:val="3B4C0770"/>
     <w:multiLevelType w:val="hybridMultilevel"/>
     <w:tmpl w:val="0680C064"/>
@@ -2360,10 +4225,10 @@
       </w:rPr>
     </w:lvl>
   </w:abstractNum>
-  <w:abstractNum w:abstractNumId="2" w15:restartNumberingAfterBreak="0">
+  <w:abstractNum w:abstractNumId="3" w15:restartNumberingAfterBreak="0">
     <w:nsid w:val="4DDD593F"/>
     <w:multiLevelType w:val="hybridMultilevel"/>
-    <w:tmpl w:val="17E40B9A"/>
+    <w:tmpl w:val="E70A0BD8"/>
     <w:lvl w:ilvl="0" w:tplc="04090001">
       <w:start w:val="1"/>
       <w:numFmt w:val="bullet"/>
@@ -2473,7 +4338,7 @@
       </w:rPr>
     </w:lvl>
   </w:abstractNum>
-  <w:abstractNum w:abstractNumId="3" w15:restartNumberingAfterBreak="0">
+  <w:abstractNum w:abstractNumId="4" w15:restartNumberingAfterBreak="0">
     <w:nsid w:val="50C43737"/>
     <w:multiLevelType w:val="hybridMultilevel"/>
     <w:tmpl w:val="EFEE1686"/>
@@ -2586,7 +4451,7 @@
       </w:rPr>
     </w:lvl>
   </w:abstractNum>
-  <w:abstractNum w:abstractNumId="4" w15:restartNumberingAfterBreak="0">
+  <w:abstractNum w:abstractNumId="5" w15:restartNumberingAfterBreak="0">
     <w:nsid w:val="64DA5CF8"/>
     <w:multiLevelType w:val="hybridMultilevel"/>
     <w:tmpl w:val="E216F350"/>
@@ -2699,7 +4564,7 @@
       </w:rPr>
     </w:lvl>
   </w:abstractNum>
-  <w:abstractNum w:abstractNumId="5" w15:restartNumberingAfterBreak="0">
+  <w:abstractNum w:abstractNumId="6" w15:restartNumberingAfterBreak="0">
     <w:nsid w:val="66E66581"/>
     <w:multiLevelType w:val="hybridMultilevel"/>
     <w:tmpl w:val="9C28483C"/>
@@ -2812,7 +4677,7 @@
       </w:rPr>
     </w:lvl>
   </w:abstractNum>
-  <w:abstractNum w:abstractNumId="6" w15:restartNumberingAfterBreak="0">
+  <w:abstractNum w:abstractNumId="7" w15:restartNumberingAfterBreak="0">
     <w:nsid w:val="692D3CCF"/>
     <w:multiLevelType w:val="hybridMultilevel"/>
     <w:tmpl w:val="2B167988"/>
@@ -2898,7 +4763,120 @@
       </w:pPr>
     </w:lvl>
   </w:abstractNum>
-  <w:abstractNum w:abstractNumId="7" w15:restartNumberingAfterBreak="0">
+  <w:abstractNum w:abstractNumId="8" w15:restartNumberingAfterBreak="0">
+    <w:nsid w:val="6C234FAE"/>
+    <w:multiLevelType w:val="hybridMultilevel"/>
+    <w:tmpl w:val="2834ACFC"/>
+    <w:lvl w:ilvl="0" w:tplc="04090001">
+      <w:start w:val="1"/>
+      <w:numFmt w:val="bullet"/>
+      <w:lvlText w:val=""/>
+      <w:lvlJc w:val="left"/>
+      <w:pPr>
+        <w:ind w:left="720" w:hanging="360"/>
+      </w:pPr>
+      <w:rPr>
+        <w:rFonts w:ascii="Symbol" w:hAnsi="Symbol" w:hint="default"/>
+      </w:rPr>
+    </w:lvl>
+    <w:lvl w:ilvl="1" w:tplc="04090003">
+      <w:start w:val="1"/>
+      <w:numFmt w:val="bullet"/>
+      <w:lvlText w:val="o"/>
+      <w:lvlJc w:val="left"/>
+      <w:pPr>
+        <w:ind w:left="1440" w:hanging="360"/>
+      </w:pPr>
+      <w:rPr>
+        <w:rFonts w:ascii="Courier New" w:hAnsi="Courier New" w:cs="Courier New" w:hint="default"/>
+      </w:rPr>
+    </w:lvl>
+    <w:lvl w:ilvl="2" w:tplc="04090005">
+      <w:start w:val="1"/>
+      <w:numFmt w:val="bullet"/>
+      <w:lvlText w:val=""/>
+      <w:lvlJc w:val="left"/>
+      <w:pPr>
+        <w:ind w:left="2160" w:hanging="360"/>
+      </w:pPr>
+      <w:rPr>
+        <w:rFonts w:ascii="Wingdings" w:hAnsi="Wingdings" w:hint="default"/>
+      </w:rPr>
+    </w:lvl>
+    <w:lvl w:ilvl="3" w:tplc="04090001" w:tentative="1">
+      <w:start w:val="1"/>
+      <w:numFmt w:val="bullet"/>
+      <w:lvlText w:val=""/>
+      <w:lvlJc w:val="left"/>
+      <w:pPr>
+        <w:ind w:left="2880" w:hanging="360"/>
+      </w:pPr>
+      <w:rPr>
+        <w:rFonts w:ascii="Symbol" w:hAnsi="Symbol" w:hint="default"/>
+      </w:rPr>
+    </w:lvl>
+    <w:lvl w:ilvl="4" w:tplc="04090003" w:tentative="1">
+      <w:start w:val="1"/>
+      <w:numFmt w:val="bullet"/>
+      <w:lvlText w:val="o"/>
+      <w:lvlJc w:val="left"/>
+      <w:pPr>
+        <w:ind w:left="3600" w:hanging="360"/>
+      </w:pPr>
+      <w:rPr>
+        <w:rFonts w:ascii="Courier New" w:hAnsi="Courier New" w:cs="Courier New" w:hint="default"/>
+      </w:rPr>
+    </w:lvl>
+    <w:lvl w:ilvl="5" w:tplc="04090005" w:tentative="1">
+      <w:start w:val="1"/>
+      <w:numFmt w:val="bullet"/>
+      <w:lvlText w:val=""/>
+      <w:lvlJc w:val="left"/>
+      <w:pPr>
+        <w:ind w:left="4320" w:hanging="360"/>
+      </w:pPr>
+      <w:rPr>
+        <w:rFonts w:ascii="Wingdings" w:hAnsi="Wingdings" w:hint="default"/>
+      </w:rPr>
+    </w:lvl>
+    <w:lvl w:ilvl="6" w:tplc="04090001" w:tentative="1">
+      <w:start w:val="1"/>
+      <w:numFmt w:val="bullet"/>
+      <w:lvlText w:val=""/>
+      <w:lvlJc w:val="left"/>
+      <w:pPr>
+        <w:ind w:left="5040" w:hanging="360"/>
+      </w:pPr>
+      <w:rPr>
+        <w:rFonts w:ascii="Symbol" w:hAnsi="Symbol" w:hint="default"/>
+      </w:rPr>
+    </w:lvl>
+    <w:lvl w:ilvl="7" w:tplc="04090003" w:tentative="1">
+      <w:start w:val="1"/>
+      <w:numFmt w:val="bullet"/>
+      <w:lvlText w:val="o"/>
+      <w:lvlJc w:val="left"/>
+      <w:pPr>
+        <w:ind w:left="5760" w:hanging="360"/>
+      </w:pPr>
+      <w:rPr>
+        <w:rFonts w:ascii="Courier New" w:hAnsi="Courier New" w:cs="Courier New" w:hint="default"/>
+      </w:rPr>
+    </w:lvl>
+    <w:lvl w:ilvl="8" w:tplc="04090005" w:tentative="1">
+      <w:start w:val="1"/>
+      <w:numFmt w:val="bullet"/>
+      <w:lvlText w:val=""/>
+      <w:lvlJc w:val="left"/>
+      <w:pPr>
+        <w:ind w:left="6480" w:hanging="360"/>
+      </w:pPr>
+      <w:rPr>
+        <w:rFonts w:ascii="Wingdings" w:hAnsi="Wingdings" w:hint="default"/>
+      </w:rPr>
+    </w:lvl>
+  </w:abstractNum>
+  <w:abstractNum w:abstractNumId="9" w15:restartNumberingAfterBreak="0">
     <w:nsid w:val="784B1B38"/>
     <w:multiLevelType w:val="hybridMultilevel"/>
     <w:tmpl w:val="C3E6F77A"/>
@@ -3012,28 +4990,34 @@
     </w:lvl>
   </w:abstractNum>
   <w:num w:numId="1" w16cid:durableId="248121553">
+    <w:abstractNumId w:val="5"/>
+  </w:num>
+  <w:num w:numId="2" w16cid:durableId="1853374677">
+    <w:abstractNumId w:val="7"/>
+  </w:num>
+  <w:num w:numId="3" w16cid:durableId="1652440317">
+    <w:abstractNumId w:val="9"/>
+  </w:num>
+  <w:num w:numId="4" w16cid:durableId="288240642">
+    <w:abstractNumId w:val="6"/>
+  </w:num>
+  <w:num w:numId="5" w16cid:durableId="1142308489">
     <w:abstractNumId w:val="4"/>
   </w:num>
-  <w:num w:numId="2" w16cid:durableId="1853374677">
-    <w:abstractNumId w:val="6"/>
-  </w:num>
-  <w:num w:numId="3" w16cid:durableId="1652440317">
-    <w:abstractNumId w:val="7"/>
-  </w:num>
-  <w:num w:numId="4" w16cid:durableId="288240642">
-    <w:abstractNumId w:val="5"/>
-  </w:num>
-  <w:num w:numId="5" w16cid:durableId="1142308489">
+  <w:num w:numId="6" w16cid:durableId="959453720">
     <w:abstractNumId w:val="3"/>
   </w:num>
-  <w:num w:numId="6" w16cid:durableId="959453720">
+  <w:num w:numId="7" w16cid:durableId="1771853000">
     <w:abstractNumId w:val="2"/>
-  </w:num>
-  <w:num w:numId="7" w16cid:durableId="1771853000">
-    <w:abstractNumId w:val="1"/>
   </w:num>
   <w:num w:numId="8" w16cid:durableId="746729424">
     <w:abstractNumId w:val="0"/>
+  </w:num>
+  <w:num w:numId="9" w16cid:durableId="1491947672">
+    <w:abstractNumId w:val="1"/>
+  </w:num>
+  <w:num w:numId="10" w16cid:durableId="1212182654">
+    <w:abstractNumId w:val="8"/>
   </w:num>
 </w:numbering>
 </file>

</xml_diff>